<commit_message>
diagrama de solução atualizado na documentação
</commit_message>
<xml_diff>
--- a/Documentacao/DocumentacaoAtt.docx
+++ b/Documentacao/DocumentacaoAtt.docx
@@ -16,7 +16,7 @@
           <v:rect id="rectole0000000000" o:spid="_x0000_i1025" style="width:87.75pt;height:45.75pt" o:ole="" o:preferrelative="t" stroked="f">
             <v:imagedata r:id="rId7" o:title=""/>
           </v:rect>
-          <o:OLEObject Type="Embed" ProgID="StaticMetafile" ShapeID="rectole0000000000" DrawAspect="Content" ObjectID="_1791274022" r:id="rId8"/>
+          <o:OLEObject Type="Embed" ProgID="StaticMetafile" ShapeID="rectole0000000000" DrawAspect="Content" ObjectID="_1791274842" r:id="rId8"/>
         </w:object>
       </w:r>
       <w:r>
@@ -24,7 +24,7 @@
           <v:rect id="rectole0000000001" o:spid="_x0000_i1026" style="width:53.25pt;height:49.5pt" o:ole="" o:preferrelative="t" stroked="f">
             <v:imagedata r:id="rId9" o:title=""/>
           </v:rect>
-          <o:OLEObject Type="Embed" ProgID="StaticMetafile" ShapeID="rectole0000000001" DrawAspect="Content" ObjectID="_1791274023" r:id="rId10"/>
+          <o:OLEObject Type="Embed" ProgID="StaticMetafile" ShapeID="rectole0000000001" DrawAspect="Content" ObjectID="_1791274843" r:id="rId10"/>
         </w:object>
       </w:r>
     </w:p>
@@ -1574,7 +1574,7 @@
           <v:rect id="rectole0000000002" o:spid="_x0000_i1027" style="width:381pt;height:311.25pt" o:ole="" o:preferrelative="t" stroked="f">
             <v:imagedata r:id="rId11" o:title=""/>
           </v:rect>
-          <o:OLEObject Type="Embed" ProgID="StaticMetafile" ShapeID="rectole0000000002" DrawAspect="Content" ObjectID="_1791274024" r:id="rId12"/>
+          <o:OLEObject Type="Embed" ProgID="StaticMetafile" ShapeID="rectole0000000002" DrawAspect="Content" ObjectID="_1791274844" r:id="rId12"/>
         </w:object>
       </w:r>
     </w:p>
@@ -1649,7 +1649,7 @@
           <v:rect id="rectole0000000003" o:spid="_x0000_i1028" style="width:379.5pt;height:219pt" o:ole="" o:preferrelative="t" stroked="f">
             <v:imagedata r:id="rId13" o:title=""/>
           </v:rect>
-          <o:OLEObject Type="Embed" ProgID="StaticMetafile" ShapeID="rectole0000000003" DrawAspect="Content" ObjectID="_1791274025" r:id="rId14"/>
+          <o:OLEObject Type="Embed" ProgID="StaticMetafile" ShapeID="rectole0000000003" DrawAspect="Content" ObjectID="_1791274845" r:id="rId14"/>
         </w:object>
       </w:r>
     </w:p>
@@ -1987,21 +1987,31 @@
         <w:rPr>
           <w:rFonts w:ascii="Arial" w:eastAsia="Arial" w:hAnsi="Arial" w:cs="Arial"/>
         </w:rPr>
-        <w:t xml:space="preserve"> se propõe a fornecer uma solução inovadora para o monitoramento de umidade e temperatura no solo, beneficiando tanto grandes quanto pequenos produtores. Utilizando o sensor de umidade do solo e o sensor de temperatura LM35, o sistema coleta dados precisos, que são transformados em gráficos e dashboards. Esses recursos visuais permitem aos produtores </w:t>
-      </w:r>
-      <w:proofErr w:type="gramStart"/>
-      <w:r>
-        <w:rPr>
-          <w:rFonts w:ascii="Arial" w:eastAsia="Arial" w:hAnsi="Arial" w:cs="Arial"/>
-        </w:rPr>
-        <w:t>tomar</w:t>
-      </w:r>
-      <w:proofErr w:type="gramEnd"/>
-      <w:r>
-        <w:rPr>
-          <w:rFonts w:ascii="Arial" w:eastAsia="Arial" w:hAnsi="Arial" w:cs="Arial"/>
-        </w:rPr>
-        <w:t xml:space="preserve"> decisões mais informadas e ágeis, ajustando a irrigação e o manejo das plantações de forma eficaz. Para os produtores, isso significa maior controle sobre a qualidade do café, garantindo uma produção mais eficiente e de alta pontuação, o que resulta em melhores preços no mercado. Para os clientes, o </w:t>
+        <w:t xml:space="preserve"> se propõe a fornecer uma solução inovadora para o monitoramento de umidade e temperatura no solo, beneficiando tanto grandes quanto pequenos produtores. Utilizando o sensor de umidade do solo e o sensor de temperatura LM35, o sistema coleta dados precisos, que são transformados em gráficos e dashboards. Esses recursos visuais permitem aos produtores tomar</w:t>
+      </w:r>
+      <w:r>
+        <w:rPr>
+          <w:rFonts w:ascii="Arial" w:eastAsia="Arial" w:hAnsi="Arial" w:cs="Arial"/>
+        </w:rPr>
+        <w:t>em</w:t>
+      </w:r>
+      <w:r>
+        <w:rPr>
+          <w:rFonts w:ascii="Arial" w:eastAsia="Arial" w:hAnsi="Arial" w:cs="Arial"/>
+        </w:rPr>
+        <w:t xml:space="preserve"> decisões mais informadas e ágeis, ajustando a irrigação e o manejo das plantações de forma eficaz. Para os produtores</w:t>
+      </w:r>
+      <w:r>
+        <w:rPr>
+          <w:rFonts w:ascii="Arial" w:eastAsia="Arial" w:hAnsi="Arial" w:cs="Arial"/>
+        </w:rPr>
+        <w:t>. S</w:t>
+      </w:r>
+      <w:r>
+        <w:rPr>
+          <w:rFonts w:ascii="Arial" w:eastAsia="Arial" w:hAnsi="Arial" w:cs="Arial"/>
+        </w:rPr>
+        <w:t xml:space="preserve">ignifica maior controle sobre a qualidade do café, garantindo uma produção mais eficiente e de alta pontuação, o que resulta em melhores preços no mercado. Para os clientes, o </w:t>
       </w:r>
       <w:proofErr w:type="spellStart"/>
       <w:r>
@@ -2015,14 +2025,14 @@
         <w:rPr>
           <w:rFonts w:ascii="Arial" w:eastAsia="Arial" w:hAnsi="Arial" w:cs="Arial"/>
         </w:rPr>
-        <w:t xml:space="preserve"> contribui </w:t>
+        <w:t xml:space="preserve"> contribui para a oferta de </w:t>
       </w:r>
       <w:r>
         <w:rPr>
           <w:rFonts w:ascii="Arial" w:eastAsia="Arial" w:hAnsi="Arial" w:cs="Arial"/>
         </w:rPr>
         <w:lastRenderedPageBreak/>
-        <w:t>para a oferta de um produto com qualidade superior, mantendo os padrões elevados ao longo do tempo. Com o uso dessa tecnologia, os impactos econômicos são positivos, promovendo uma produção mais rentável e sustentável.</w:t>
+        <w:t>um produto com qualidade superior, mantendo os padrões elevados ao longo do tempo. Com o uso dessa tecnologia, os impactos econômicos são positivos, promovendo uma produção mais rentável e sustentável.</w:t>
       </w:r>
     </w:p>
     <w:p>
@@ -2387,6 +2397,7 @@
           <w:sz w:val="28"/>
           <w:szCs w:val="28"/>
         </w:rPr>
+        <w:lastRenderedPageBreak/>
         <w:t>METODOLOGIA SCRUM</w:t>
       </w:r>
     </w:p>
@@ -2770,14 +2781,13 @@
         <w:rPr>
           <w:rFonts w:ascii="Arial" w:eastAsia="Arial" w:hAnsi="Arial" w:cs="Arial"/>
           <w:b/>
-          <w:noProof/>
           <w:spacing w:val="-2"/>
         </w:rPr>
         <w:drawing>
-          <wp:inline distT="0" distB="0" distL="0" distR="0" wp14:anchorId="1CBFE710" wp14:editId="05503B89">
-            <wp:extent cx="5400040" cy="4050030"/>
+          <wp:inline distT="0" distB="0" distL="0" distR="0" wp14:anchorId="65F93BE3" wp14:editId="6AFB3661">
+            <wp:extent cx="5400040" cy="3069590"/>
             <wp:effectExtent l="0" t="0" r="0" b="0"/>
-            <wp:docPr id="199971364" name="Imagem 5" descr="Diagrama, Linha do tempo&#10;&#10;Descrição gerada automaticamente"/>
+            <wp:docPr id="2128360469" name="Imagem 1" descr="Linha do tempo&#10;&#10;Descrição gerada automaticamente"/>
             <wp:cNvGraphicFramePr>
               <a:graphicFrameLocks xmlns:a="http://schemas.openxmlformats.org/drawingml/2006/main" noChangeAspect="1"/>
             </wp:cNvGraphicFramePr>
@@ -2785,36 +2795,23 @@
               <a:graphicData uri="http://schemas.openxmlformats.org/drawingml/2006/picture">
                 <pic:pic xmlns:pic="http://schemas.openxmlformats.org/drawingml/2006/picture">
                   <pic:nvPicPr>
-                    <pic:cNvPr id="199971364" name="Imagem 5" descr="Diagrama, Linha do tempo&#10;&#10;Descrição gerada automaticamente"/>
-                    <pic:cNvPicPr>
-                      <a:picLocks noChangeAspect="1" noChangeArrowheads="1"/>
-                    </pic:cNvPicPr>
+                    <pic:cNvPr id="2128360469" name="Imagem 1" descr="Linha do tempo&#10;&#10;Descrição gerada automaticamente"/>
+                    <pic:cNvPicPr/>
                   </pic:nvPicPr>
                   <pic:blipFill>
-                    <a:blip r:embed="rId16" cstate="print">
-                      <a:extLst>
-                        <a:ext uri="{28A0092B-C50C-407E-A947-70E740481C1C}">
-                          <a14:useLocalDpi xmlns:a14="http://schemas.microsoft.com/office/drawing/2010/main" val="0"/>
-                        </a:ext>
-                      </a:extLst>
-                    </a:blip>
-                    <a:srcRect/>
+                    <a:blip r:embed="rId16"/>
                     <a:stretch>
                       <a:fillRect/>
                     </a:stretch>
                   </pic:blipFill>
-                  <pic:spPr bwMode="auto">
+                  <pic:spPr>
                     <a:xfrm>
                       <a:off x="0" y="0"/>
-                      <a:ext cx="5400040" cy="4050030"/>
+                      <a:ext cx="5400040" cy="3069590"/>
                     </a:xfrm>
                     <a:prstGeom prst="rect">
                       <a:avLst/>
                     </a:prstGeom>
-                    <a:noFill/>
-                    <a:ln>
-                      <a:noFill/>
-                    </a:ln>
                   </pic:spPr>
                 </pic:pic>
               </a:graphicData>
@@ -2830,6 +2827,50 @@
         <w:rPr>
           <w:rFonts w:ascii="Arial" w:eastAsia="Arial" w:hAnsi="Arial" w:cs="Arial"/>
           <w:b/>
+          <w:spacing w:val="-2"/>
+        </w:rPr>
+      </w:pPr>
+    </w:p>
+    <w:p>
+      <w:pPr>
+        <w:spacing w:before="162" w:after="0" w:line="276" w:lineRule="auto"/>
+        <w:jc w:val="center"/>
+        <w:rPr>
+          <w:rFonts w:ascii="Arial" w:eastAsia="Arial" w:hAnsi="Arial" w:cs="Arial"/>
+          <w:b/>
+          <w:spacing w:val="-2"/>
+        </w:rPr>
+      </w:pPr>
+    </w:p>
+    <w:p>
+      <w:pPr>
+        <w:spacing w:before="162" w:after="0" w:line="276" w:lineRule="auto"/>
+        <w:jc w:val="center"/>
+        <w:rPr>
+          <w:rFonts w:ascii="Arial" w:eastAsia="Arial" w:hAnsi="Arial" w:cs="Arial"/>
+          <w:b/>
+          <w:spacing w:val="-2"/>
+        </w:rPr>
+      </w:pPr>
+    </w:p>
+    <w:p>
+      <w:pPr>
+        <w:spacing w:before="162" w:after="0" w:line="276" w:lineRule="auto"/>
+        <w:jc w:val="center"/>
+        <w:rPr>
+          <w:rFonts w:ascii="Arial" w:eastAsia="Arial" w:hAnsi="Arial" w:cs="Arial"/>
+          <w:b/>
+          <w:spacing w:val="-2"/>
+        </w:rPr>
+      </w:pPr>
+    </w:p>
+    <w:p>
+      <w:pPr>
+        <w:spacing w:before="162" w:after="0" w:line="276" w:lineRule="auto"/>
+        <w:jc w:val="center"/>
+        <w:rPr>
+          <w:rFonts w:ascii="Arial" w:eastAsia="Arial" w:hAnsi="Arial" w:cs="Arial"/>
+          <w:b/>
         </w:rPr>
       </w:pPr>
       <w:r>
@@ -2873,7 +2914,7 @@
           <v:rect id="rectole0000000005" o:spid="_x0000_i1029" style="width:413.25pt;height:256.5pt" o:ole="" o:preferrelative="t" stroked="f">
             <v:imagedata r:id="rId17" o:title=""/>
           </v:rect>
-          <o:OLEObject Type="Embed" ProgID="StaticMetafile" ShapeID="rectole0000000005" DrawAspect="Content" ObjectID="_1791274026" r:id="rId18"/>
+          <o:OLEObject Type="Embed" ProgID="StaticMetafile" ShapeID="rectole0000000005" DrawAspect="Content" ObjectID="_1791274846" r:id="rId18"/>
         </w:object>
       </w:r>
     </w:p>
@@ -3146,7 +3187,7 @@
           <v:rect id="rectole0000000006" o:spid="_x0000_i1030" style="width:357.75pt;height:342pt" o:ole="" o:preferrelative="t" stroked="f">
             <v:imagedata r:id="rId19" o:title=""/>
           </v:rect>
-          <o:OLEObject Type="Embed" ProgID="StaticMetafile" ShapeID="rectole0000000006" DrawAspect="Content" ObjectID="_1791274027" r:id="rId20"/>
+          <o:OLEObject Type="Embed" ProgID="StaticMetafile" ShapeID="rectole0000000006" DrawAspect="Content" ObjectID="_1791274847" r:id="rId20"/>
         </w:object>
       </w:r>
     </w:p>

</xml_diff>

<commit_message>
documentação com a dashboard
</commit_message>
<xml_diff>
--- a/Documentacao/DocumentacaoAtt.docx
+++ b/Documentacao/DocumentacaoAtt.docx
@@ -16,7 +16,7 @@
           <v:rect id="rectole0000000000" o:spid="_x0000_i1025" style="width:87.75pt;height:45.75pt" o:ole="" o:preferrelative="t" stroked="f">
             <v:imagedata r:id="rId7" o:title=""/>
           </v:rect>
-          <o:OLEObject Type="Embed" ProgID="StaticMetafile" ShapeID="rectole0000000000" DrawAspect="Content" ObjectID="_1791274842" r:id="rId8"/>
+          <o:OLEObject Type="Embed" ProgID="StaticMetafile" ShapeID="rectole0000000000" DrawAspect="Content" ObjectID="_1791280862" r:id="rId8"/>
         </w:object>
       </w:r>
       <w:r>
@@ -24,7 +24,7 @@
           <v:rect id="rectole0000000001" o:spid="_x0000_i1026" style="width:53.25pt;height:49.5pt" o:ole="" o:preferrelative="t" stroked="f">
             <v:imagedata r:id="rId9" o:title=""/>
           </v:rect>
-          <o:OLEObject Type="Embed" ProgID="StaticMetafile" ShapeID="rectole0000000001" DrawAspect="Content" ObjectID="_1791274843" r:id="rId10"/>
+          <o:OLEObject Type="Embed" ProgID="StaticMetafile" ShapeID="rectole0000000001" DrawAspect="Content" ObjectID="_1791280863" r:id="rId10"/>
         </w:object>
       </w:r>
     </w:p>
@@ -1574,7 +1574,7 @@
           <v:rect id="rectole0000000002" o:spid="_x0000_i1027" style="width:381pt;height:311.25pt" o:ole="" o:preferrelative="t" stroked="f">
             <v:imagedata r:id="rId11" o:title=""/>
           </v:rect>
-          <o:OLEObject Type="Embed" ProgID="StaticMetafile" ShapeID="rectole0000000002" DrawAspect="Content" ObjectID="_1791274844" r:id="rId12"/>
+          <o:OLEObject Type="Embed" ProgID="StaticMetafile" ShapeID="rectole0000000002" DrawAspect="Content" ObjectID="_1791280864" r:id="rId12"/>
         </w:object>
       </w:r>
     </w:p>
@@ -1649,7 +1649,7 @@
           <v:rect id="rectole0000000003" o:spid="_x0000_i1028" style="width:379.5pt;height:219pt" o:ole="" o:preferrelative="t" stroked="f">
             <v:imagedata r:id="rId13" o:title=""/>
           </v:rect>
-          <o:OLEObject Type="Embed" ProgID="StaticMetafile" ShapeID="rectole0000000003" DrawAspect="Content" ObjectID="_1791274845" r:id="rId14"/>
+          <o:OLEObject Type="Embed" ProgID="StaticMetafile" ShapeID="rectole0000000003" DrawAspect="Content" ObjectID="_1791280865" r:id="rId14"/>
         </w:object>
       </w:r>
     </w:p>
@@ -2880,6 +2880,22 @@
           <w:spacing w:val="-2"/>
         </w:rPr>
         <w:lastRenderedPageBreak/>
+        <w:t xml:space="preserve"> </w:t>
+      </w:r>
+      <w:r>
+        <w:rPr>
+          <w:rFonts w:ascii="Arial" w:eastAsia="Arial" w:hAnsi="Arial" w:cs="Arial"/>
+          <w:b/>
+          <w:spacing w:val="-2"/>
+        </w:rPr>
+        <w:tab/>
+      </w:r>
+      <w:r>
+        <w:rPr>
+          <w:rFonts w:ascii="Arial" w:eastAsia="Arial" w:hAnsi="Arial" w:cs="Arial"/>
+          <w:b/>
+          <w:spacing w:val="-2"/>
+        </w:rPr>
         <w:t>ARQUITETURA DE MONTAGEM</w:t>
       </w:r>
     </w:p>
@@ -2914,7 +2930,7 @@
           <v:rect id="rectole0000000005" o:spid="_x0000_i1029" style="width:413.25pt;height:256.5pt" o:ole="" o:preferrelative="t" stroked="f">
             <v:imagedata r:id="rId17" o:title=""/>
           </v:rect>
-          <o:OLEObject Type="Embed" ProgID="StaticMetafile" ShapeID="rectole0000000005" DrawAspect="Content" ObjectID="_1791274846" r:id="rId18"/>
+          <o:OLEObject Type="Embed" ProgID="StaticMetafile" ShapeID="rectole0000000005" DrawAspect="Content" ObjectID="_1791280866" r:id="rId18"/>
         </w:object>
       </w:r>
     </w:p>
@@ -3187,7 +3203,7 @@
           <v:rect id="rectole0000000006" o:spid="_x0000_i1030" style="width:357.75pt;height:342pt" o:ole="" o:preferrelative="t" stroked="f">
             <v:imagedata r:id="rId19" o:title=""/>
           </v:rect>
-          <o:OLEObject Type="Embed" ProgID="StaticMetafile" ShapeID="rectole0000000006" DrawAspect="Content" ObjectID="_1791274847" r:id="rId20"/>
+          <o:OLEObject Type="Embed" ProgID="StaticMetafile" ShapeID="rectole0000000006" DrawAspect="Content" ObjectID="_1791280867" r:id="rId20"/>
         </w:object>
       </w:r>
     </w:p>
@@ -3195,6 +3211,228 @@
       <w:pPr>
         <w:spacing w:after="0" w:line="276" w:lineRule="auto"/>
         <w:jc w:val="center"/>
+        <w:rPr>
+          <w:rFonts w:ascii="Arial MT" w:eastAsia="Arial MT" w:hAnsi="Arial MT" w:cs="Arial MT"/>
+          <w:sz w:val="22"/>
+        </w:rPr>
+      </w:pPr>
+    </w:p>
+    <w:p>
+      <w:pPr>
+        <w:spacing w:after="0" w:line="276" w:lineRule="auto"/>
+        <w:jc w:val="center"/>
+        <w:rPr>
+          <w:rFonts w:ascii="Arial MT" w:eastAsia="Arial MT" w:hAnsi="Arial MT" w:cs="Arial MT"/>
+          <w:sz w:val="22"/>
+        </w:rPr>
+      </w:pPr>
+    </w:p>
+    <w:p>
+      <w:pPr>
+        <w:spacing w:before="65" w:after="0" w:line="276" w:lineRule="auto"/>
+        <w:ind w:left="100"/>
+        <w:rPr>
+          <w:rFonts w:ascii="Arial" w:eastAsia="Arial" w:hAnsi="Arial" w:cs="Arial"/>
+          <w:b/>
+          <w:spacing w:val="-2"/>
+          <w:sz w:val="28"/>
+        </w:rPr>
+      </w:pPr>
+      <w:r>
+        <w:rPr>
+          <w:rFonts w:ascii="Arial" w:eastAsia="Arial" w:hAnsi="Arial" w:cs="Arial"/>
+          <w:b/>
+          <w:spacing w:val="-2"/>
+          <w:sz w:val="28"/>
+        </w:rPr>
+        <w:t>Dash Board</w:t>
+      </w:r>
+      <w:r>
+        <w:rPr>
+          <w:rFonts w:ascii="Arial" w:eastAsia="Arial" w:hAnsi="Arial" w:cs="Arial"/>
+          <w:b/>
+          <w:spacing w:val="-2"/>
+          <w:sz w:val="28"/>
+        </w:rPr>
+        <w:t>:</w:t>
+      </w:r>
+    </w:p>
+    <w:p>
+      <w:pPr>
+        <w:spacing w:before="65" w:after="0" w:line="276" w:lineRule="auto"/>
+        <w:ind w:left="100"/>
+        <w:rPr>
+          <w:rFonts w:ascii="Arial" w:eastAsia="Arial" w:hAnsi="Arial" w:cs="Arial"/>
+          <w:bCs/>
+          <w:spacing w:val="-2"/>
+        </w:rPr>
+      </w:pPr>
+      <w:r>
+        <w:rPr>
+          <w:rFonts w:ascii="Arial" w:eastAsia="Arial" w:hAnsi="Arial" w:cs="Arial"/>
+          <w:bCs/>
+          <w:spacing w:val="-2"/>
+        </w:rPr>
+        <w:t>Com ela mostraremos resultados dos sensores em forma de gráfico,</w:t>
+      </w:r>
+    </w:p>
+    <w:p>
+      <w:pPr>
+        <w:spacing w:before="65" w:after="0" w:line="276" w:lineRule="auto"/>
+        <w:ind w:left="100"/>
+        <w:rPr>
+          <w:rFonts w:ascii="Arial" w:eastAsia="Arial" w:hAnsi="Arial" w:cs="Arial"/>
+          <w:bCs/>
+          <w:spacing w:val="-2"/>
+        </w:rPr>
+      </w:pPr>
+      <w:r>
+        <w:rPr>
+          <w:rFonts w:ascii="Arial" w:eastAsia="Arial" w:hAnsi="Arial" w:cs="Arial"/>
+          <w:bCs/>
+          <w:spacing w:val="-2"/>
+        </w:rPr>
+        <w:t>com métricas de temperatura e umidade mínimas e máximas.</w:t>
+      </w:r>
+    </w:p>
+    <w:p>
+      <w:pPr>
+        <w:spacing w:before="65" w:after="0" w:line="276" w:lineRule="auto"/>
+        <w:ind w:left="100"/>
+        <w:rPr>
+          <w:rFonts w:ascii="Arial" w:eastAsia="Arial" w:hAnsi="Arial" w:cs="Arial"/>
+          <w:b/>
+          <w:sz w:val="28"/>
+        </w:rPr>
+      </w:pPr>
+    </w:p>
+    <w:p>
+      <w:pPr>
+        <w:spacing w:after="0" w:line="276" w:lineRule="auto"/>
+        <w:rPr>
+          <w:rFonts w:ascii="Arial MT" w:eastAsia="Arial MT" w:hAnsi="Arial MT" w:cs="Arial MT"/>
+          <w:sz w:val="22"/>
+        </w:rPr>
+      </w:pPr>
+    </w:p>
+    <w:p>
+      <w:pPr>
+        <w:spacing w:after="0" w:line="276" w:lineRule="auto"/>
+        <w:rPr>
+          <w:rFonts w:ascii="Arial MT" w:eastAsia="Arial MT" w:hAnsi="Arial MT" w:cs="Arial MT"/>
+          <w:sz w:val="22"/>
+        </w:rPr>
+      </w:pPr>
+      <w:r>
+        <w:rPr>
+          <w:rFonts w:ascii="Arial MT" w:eastAsia="Arial MT" w:hAnsi="Arial MT" w:cs="Arial MT"/>
+          <w:noProof/>
+          <w:sz w:val="22"/>
+        </w:rPr>
+        <w:drawing>
+          <wp:inline distT="0" distB="0" distL="0" distR="0" wp14:anchorId="7FBB02B2" wp14:editId="5DCF62A1">
+            <wp:extent cx="4697730" cy="2677525"/>
+            <wp:effectExtent l="0" t="0" r="0" b="0"/>
+            <wp:docPr id="1923383471" name="Imagem 1"/>
+            <wp:cNvGraphicFramePr>
+              <a:graphicFrameLocks xmlns:a="http://schemas.openxmlformats.org/drawingml/2006/main" noChangeAspect="1"/>
+            </wp:cNvGraphicFramePr>
+            <a:graphic xmlns:a="http://schemas.openxmlformats.org/drawingml/2006/main">
+              <a:graphicData uri="http://schemas.openxmlformats.org/drawingml/2006/picture">
+                <pic:pic xmlns:pic="http://schemas.openxmlformats.org/drawingml/2006/picture">
+                  <pic:nvPicPr>
+                    <pic:cNvPr id="0" name="Picture 8"/>
+                    <pic:cNvPicPr>
+                      <a:picLocks noChangeAspect="1" noChangeArrowheads="1"/>
+                    </pic:cNvPicPr>
+                  </pic:nvPicPr>
+                  <pic:blipFill>
+                    <a:blip r:embed="rId21" cstate="print">
+                      <a:extLst>
+                        <a:ext uri="{28A0092B-C50C-407E-A947-70E740481C1C}">
+                          <a14:useLocalDpi xmlns:a14="http://schemas.microsoft.com/office/drawing/2010/main" val="0"/>
+                        </a:ext>
+                      </a:extLst>
+                    </a:blip>
+                    <a:srcRect/>
+                    <a:stretch>
+                      <a:fillRect/>
+                    </a:stretch>
+                  </pic:blipFill>
+                  <pic:spPr bwMode="auto">
+                    <a:xfrm>
+                      <a:off x="0" y="0"/>
+                      <a:ext cx="4709397" cy="2684175"/>
+                    </a:xfrm>
+                    <a:prstGeom prst="rect">
+                      <a:avLst/>
+                    </a:prstGeom>
+                    <a:noFill/>
+                  </pic:spPr>
+                </pic:pic>
+              </a:graphicData>
+            </a:graphic>
+          </wp:inline>
+        </w:drawing>
+      </w:r>
+    </w:p>
+    <w:p>
+      <w:pPr>
+        <w:spacing w:after="0" w:line="276" w:lineRule="auto"/>
+        <w:rPr>
+          <w:rFonts w:ascii="Arial MT" w:eastAsia="Arial MT" w:hAnsi="Arial MT" w:cs="Arial MT"/>
+          <w:sz w:val="22"/>
+        </w:rPr>
+      </w:pPr>
+    </w:p>
+    <w:p>
+      <w:pPr>
+        <w:spacing w:after="0" w:line="276" w:lineRule="auto"/>
+        <w:rPr>
+          <w:rFonts w:ascii="Arial MT" w:eastAsia="Arial MT" w:hAnsi="Arial MT" w:cs="Arial MT"/>
+          <w:sz w:val="22"/>
+        </w:rPr>
+      </w:pPr>
+    </w:p>
+    <w:p>
+      <w:pPr>
+        <w:spacing w:after="0" w:line="276" w:lineRule="auto"/>
+        <w:rPr>
+          <w:rFonts w:ascii="Arial MT" w:eastAsia="Arial MT" w:hAnsi="Arial MT" w:cs="Arial MT"/>
+          <w:sz w:val="22"/>
+        </w:rPr>
+      </w:pPr>
+    </w:p>
+    <w:p>
+      <w:pPr>
+        <w:spacing w:after="0" w:line="276" w:lineRule="auto"/>
+        <w:rPr>
+          <w:rFonts w:ascii="Arial MT" w:eastAsia="Arial MT" w:hAnsi="Arial MT" w:cs="Arial MT"/>
+          <w:sz w:val="22"/>
+        </w:rPr>
+      </w:pPr>
+    </w:p>
+    <w:p>
+      <w:pPr>
+        <w:spacing w:after="0" w:line="276" w:lineRule="auto"/>
+        <w:rPr>
+          <w:rFonts w:ascii="Arial MT" w:eastAsia="Arial MT" w:hAnsi="Arial MT" w:cs="Arial MT"/>
+          <w:sz w:val="22"/>
+        </w:rPr>
+      </w:pPr>
+    </w:p>
+    <w:p>
+      <w:pPr>
+        <w:spacing w:after="0" w:line="276" w:lineRule="auto"/>
+        <w:rPr>
+          <w:rFonts w:ascii="Arial MT" w:eastAsia="Arial MT" w:hAnsi="Arial MT" w:cs="Arial MT"/>
+          <w:sz w:val="22"/>
+        </w:rPr>
+      </w:pPr>
+    </w:p>
+    <w:p>
+      <w:pPr>
+        <w:spacing w:after="0" w:line="276" w:lineRule="auto"/>
         <w:rPr>
           <w:rFonts w:ascii="Arial MT" w:eastAsia="Arial MT" w:hAnsi="Arial MT" w:cs="Arial MT"/>
           <w:sz w:val="22"/>
@@ -3892,7 +4130,6 @@
           <w:b/>
           <w:sz w:val="28"/>
         </w:rPr>
-        <w:lastRenderedPageBreak/>
         <w:t>Configuração Recomendadas para o Computador do Cafeicultor:</w:t>
       </w:r>
       <w:r>
@@ -4141,7 +4378,7 @@
                     </pic:cNvPicPr>
                   </pic:nvPicPr>
                   <pic:blipFill>
-                    <a:blip r:embed="rId21" cstate="print">
+                    <a:blip r:embed="rId22" cstate="print">
                       <a:extLst>
                         <a:ext uri="{28A0092B-C50C-407E-A947-70E740481C1C}">
                           <a14:useLocalDpi xmlns:a14="http://schemas.microsoft.com/office/drawing/2010/main" val="0"/>
@@ -4270,7 +4507,7 @@
         </w:rPr>
         <w:t xml:space="preserve">EMBRAPA. A importância do café: nosso de todos os dias. Disponível em: </w:t>
       </w:r>
-      <w:hyperlink r:id="rId22">
+      <w:hyperlink r:id="rId23">
         <w:r>
           <w:rPr>
             <w:rFonts w:ascii="Arial" w:eastAsia="Arial" w:hAnsi="Arial" w:cs="Arial"/>
@@ -4314,7 +4551,7 @@
         </w:rPr>
         <w:t xml:space="preserve">FOOD CONNECTION. Cafés especiais: segmento cresce no Brasil. Disponível em: </w:t>
       </w:r>
-      <w:hyperlink r:id="rId23">
+      <w:hyperlink r:id="rId24">
         <w:r>
           <w:rPr>
             <w:rFonts w:ascii="Arial" w:eastAsia="Arial" w:hAnsi="Arial" w:cs="Arial"/>

</xml_diff>